<commit_message>
Index lista colportores asignados
</commit_message>
<xml_diff>
--- a/colportaje.docx
+++ b/colportaje.docx
@@ -1266,12 +1266,14 @@
         <a:bodyPr/>
         <a:lstStyle/>
         <a:p>
+          <a:pPr algn="l"/>
           <a:r>
             <a:rPr lang="es-ES"/>
             <a:t>1-MBC</a:t>
           </a:r>
         </a:p>
         <a:p>
+          <a:pPr algn="ctr"/>
           <a:r>
             <a:rPr lang="es-ES"/>
             <a:t>col2016-A</a:t>
@@ -3182,7 +3184,7 @@
         </a:bodyPr>
         <a:lstStyle/>
         <a:p>
-          <a:pPr lvl="0" algn="ctr" defTabSz="400050">
+          <a:pPr lvl="0" algn="l" defTabSz="400050">
             <a:lnSpc>
               <a:spcPct val="90000"/>
             </a:lnSpc>

</xml_diff>